<commit_message>
* Error check for atisSamples list. * Updated v2 manual.
</commit_message>
<xml_diff>
--- a/Handleidingen/Handleiding Dutch VACC ATIS Generator v2/Handleiding Dutch VACC ATIS Generator v2.docx
+++ b/Handleidingen/Handleiding Dutch VACC ATIS Generator v2/Handleiding Dutch VACC ATIS Generator v2.docx
@@ -53,7 +53,16 @@
         <w:jc w:val="center"/>
       </w:pPr>
       <w:r>
-        <w:t>De wijze waarop de ATIS vanaf versie 2 online gezet moet worden</w:t>
+        <w:t xml:space="preserve">De wijze waarop de ATIS vanaf versie 2 online </w:t>
+      </w:r>
+      <w:r>
+        <w:t>moet</w:t>
+      </w:r>
+      <w:r>
+        <w:t xml:space="preserve"> worden</w:t>
+      </w:r>
+      <w:r>
+        <w:t xml:space="preserve"> gezet</w:t>
       </w:r>
       <w:r>
         <w:t xml:space="preserve"> in Euroscope </w:t>
@@ -82,15 +91,7 @@
         <w:t>gemaakt</w:t>
       </w:r>
       <w:r>
-        <w:t xml:space="preserve"> van de “Multiple-</w:t>
-      </w:r>
-      <w:proofErr w:type="spellStart"/>
-      <w:r>
-        <w:t>Recording</w:t>
-      </w:r>
-      <w:proofErr w:type="spellEnd"/>
-      <w:r>
-        <w:t xml:space="preserve"> Mode” van EuroScope. </w:t>
+        <w:t xml:space="preserve"> van de “Multiple-Recording Mode” van EuroScope. </w:t>
       </w:r>
       <w:r>
         <w:t xml:space="preserve">Dat houdt in dat EuroScope vanuit verschillende sample bestanden, welke uit het “ATIS files descriptor” bestand worden </w:t>
@@ -727,7 +728,15 @@
       </w:pPr>
       <w:r>
         <w:lastRenderedPageBreak/>
-        <w:t>Controller of ATIS letters overeenkomen.</w:t>
+        <w:t>Control</w:t>
+      </w:r>
+      <w:bookmarkStart w:id="4" w:name="_GoBack"/>
+      <w:bookmarkEnd w:id="4"/>
+      <w:r>
+        <w:t>eer</w:t>
+      </w:r>
+      <w:r>
+        <w:t xml:space="preserve"> of ATIS letters overeenkomen.</w:t>
       </w:r>
       <w:r>
         <w:rPr>
@@ -801,7 +810,7 @@
           <w:numId w:val="1"/>
         </w:numPr>
       </w:pPr>
-      <w:bookmarkStart w:id="4" w:name="OLE_LINK5"/>
+      <w:bookmarkStart w:id="5" w:name="OLE_LINK5"/>
       <w:r>
         <w:t>Select</w:t>
       </w:r>
@@ -811,15 +820,13 @@
       <w:r>
         <w:t xml:space="preserve"> in de “Record content” lijst de ATIS sample en klik vervolgens op “Start single record playback”.</w:t>
       </w:r>
-      <w:bookmarkEnd w:id="4"/>
+      <w:bookmarkEnd w:id="5"/>
     </w:p>
     <w:p>
       <w:pPr>
         <w:pStyle w:val="Lijstalinea"/>
         <w:ind w:left="360"/>
       </w:pPr>
-      <w:bookmarkStart w:id="5" w:name="_GoBack"/>
-      <w:bookmarkEnd w:id="5"/>
       <w:r>
         <w:rPr>
           <w:noProof/>
@@ -1309,15 +1316,7 @@
         </w:numPr>
       </w:pPr>
       <w:r>
-        <w:t>Verhoog de “</w:t>
-      </w:r>
-      <w:proofErr w:type="spellStart"/>
-      <w:r>
-        <w:t>Current</w:t>
-      </w:r>
-      <w:proofErr w:type="spellEnd"/>
-      <w:r>
-        <w:t xml:space="preserve"> ATIS info” letter.</w:t>
+        <w:t>Verhoog de “Current ATIS info” letter.</w:t>
       </w:r>
       <w:r>
         <w:rPr>

</xml_diff>

<commit_message>
* Updated v2 manual.
</commit_message>
<xml_diff>
--- a/Handleidingen/Handleiding Dutch VACC ATIS Generator v2/Handleiding Dutch VACC ATIS Generator v2.docx
+++ b/Handleidingen/Handleiding Dutch VACC ATIS Generator v2/Handleiding Dutch VACC ATIS Generator v2.docx
@@ -53,7 +53,19 @@
         <w:jc w:val="center"/>
       </w:pPr>
       <w:r>
-        <w:t xml:space="preserve">De wijze waarop de ATIS vanaf versie 2 online </w:t>
+        <w:t xml:space="preserve">De </w:t>
+      </w:r>
+      <w:r>
+        <w:t>procedure</w:t>
+      </w:r>
+      <w:r>
+        <w:t xml:space="preserve"> </w:t>
+      </w:r>
+      <w:r>
+        <w:t>waarmee</w:t>
+      </w:r>
+      <w:r>
+        <w:t xml:space="preserve"> de ATIS vanaf versie 2 online </w:t>
       </w:r>
       <w:r>
         <w:t>moet</w:t>
@@ -65,7 +77,13 @@
         <w:t xml:space="preserve"> gezet</w:t>
       </w:r>
       <w:r>
-        <w:t xml:space="preserve"> in Euroscope </w:t>
+        <w:t xml:space="preserve"> in </w:t>
+      </w:r>
+      <w:r>
+        <w:t>EuroScope</w:t>
+      </w:r>
+      <w:r>
+        <w:t xml:space="preserve"> </w:t>
       </w:r>
       <w:r>
         <w:t>is veranderd t.o.v. de eerdere versies.</w:t>
@@ -115,7 +133,10 @@
         <w:t>illusie</w:t>
       </w:r>
       <w:r>
-        <w:t xml:space="preserve"> geeft</w:t>
+        <w:t xml:space="preserve"> </w:t>
+      </w:r>
+      <w:r>
+        <w:t>wekt</w:t>
       </w:r>
       <w:r>
         <w:t xml:space="preserve"> dat er een </w:t>
@@ -142,13 +163,40 @@
     <w:p/>
     <w:p>
       <w:r>
-        <w:t xml:space="preserve">Omdat er vanaf versie 2 met een volledige tekst </w:t>
+        <w:t>V</w:t>
+      </w:r>
+      <w:r>
+        <w:t xml:space="preserve">anaf versie 2 </w:t>
+      </w:r>
+      <w:r>
+        <w:t xml:space="preserve">wordt er </w:t>
+      </w:r>
+      <w:r>
+        <w:t xml:space="preserve">met een volledige tekst </w:t>
       </w:r>
       <w:r>
         <w:t xml:space="preserve">en </w:t>
       </w:r>
       <w:r>
-        <w:t xml:space="preserve">voice ATIS wordt gewerkt kan de bovengenoemde modus niet meer worden gebruikt. Daarom zal er voortaan met </w:t>
+        <w:t>voice ATIS gewerkt</w:t>
+      </w:r>
+      <w:r>
+        <w:t>. Daardoor</w:t>
+      </w:r>
+      <w:r>
+        <w:t xml:space="preserve"> kan de bovengenoemde modus niet meer worden gebruikt. </w:t>
+      </w:r>
+      <w:r>
+        <w:t>V</w:t>
+      </w:r>
+      <w:r>
+        <w:t>oortaan</w:t>
+      </w:r>
+      <w:r>
+        <w:t xml:space="preserve"> zal er</w:t>
+      </w:r>
+      <w:r>
+        <w:t xml:space="preserve"> met </w:t>
       </w:r>
       <w:r>
         <w:t xml:space="preserve">de “Single-Recording Mode” van EuroScope </w:t>
@@ -174,6 +222,8 @@
       <w:r>
         <w:t xml:space="preserve">afspelen. </w:t>
       </w:r>
+      <w:bookmarkStart w:id="0" w:name="_GoBack"/>
+      <w:bookmarkEnd w:id="0"/>
     </w:p>
     <w:p/>
     <w:p>
@@ -203,7 +253,7 @@
         </w:rPr>
         <w:t xml:space="preserve">Zie </w:t>
       </w:r>
-      <w:hyperlink r:id="rId5" w:history="1">
+      <w:hyperlink r:id="rId6" w:history="1">
         <w:r>
           <w:rPr>
             <w:rStyle w:val="Hyperlink"/>
@@ -228,7 +278,19 @@
         <w:rPr>
           <w:sz w:val="18"/>
         </w:rPr>
-        <w:t xml:space="preserve"> Euroscope.</w:t>
+        <w:t xml:space="preserve"> </w:t>
+      </w:r>
+      <w:r>
+        <w:rPr>
+          <w:sz w:val="18"/>
+        </w:rPr>
+        <w:t>EuroScope</w:t>
+      </w:r>
+      <w:r>
+        <w:rPr>
+          <w:sz w:val="18"/>
+        </w:rPr>
+        <w:t>.</w:t>
       </w:r>
     </w:p>
     <w:p>
@@ -273,11 +335,11 @@
           <w:numId w:val="1"/>
         </w:numPr>
       </w:pPr>
-      <w:bookmarkStart w:id="0" w:name="OLE_LINK1"/>
+      <w:bookmarkStart w:id="1" w:name="OLE_LINK1"/>
       <w:r>
         <w:t>“Get” de laatste METAR.</w:t>
       </w:r>
-      <w:bookmarkEnd w:id="0"/>
+      <w:bookmarkEnd w:id="1"/>
       <w:r>
         <w:rPr>
           <w:noProof/>
@@ -301,7 +363,7 @@
                     </pic:cNvPicPr>
                   </pic:nvPicPr>
                   <pic:blipFill rotWithShape="1">
-                    <a:blip r:embed="rId6">
+                    <a:blip r:embed="rId7">
                       <a:extLst>
                         <a:ext uri="{28A0092B-C50C-407E-A947-70E740481C1C}">
                           <a14:useLocalDpi xmlns:a14="http://schemas.microsoft.com/office/drawing/2010/main" val="0"/>
@@ -356,12 +418,12 @@
           <w:numId w:val="1"/>
         </w:numPr>
       </w:pPr>
-      <w:bookmarkStart w:id="1" w:name="OLE_LINK2"/>
+      <w:bookmarkStart w:id="2" w:name="OLE_LINK2"/>
       <w:r>
         <w:lastRenderedPageBreak/>
         <w:t>“Process” de METAR</w:t>
       </w:r>
-      <w:bookmarkEnd w:id="1"/>
+      <w:bookmarkEnd w:id="2"/>
       <w:r>
         <w:t>.</w:t>
       </w:r>
@@ -388,7 +450,7 @@
                     </pic:cNvPicPr>
                   </pic:nvPicPr>
                   <pic:blipFill rotWithShape="1">
-                    <a:blip r:embed="rId7">
+                    <a:blip r:embed="rId8">
                       <a:extLst>
                         <a:ext uri="{28A0092B-C50C-407E-A947-70E740481C1C}">
                           <a14:useLocalDpi xmlns:a14="http://schemas.microsoft.com/office/drawing/2010/main" val="0"/>
@@ -437,14 +499,14 @@
           <w:numId w:val="1"/>
         </w:numPr>
       </w:pPr>
-      <w:bookmarkStart w:id="2" w:name="OLE_LINK3"/>
+      <w:bookmarkStart w:id="3" w:name="OLE_LINK3"/>
       <w:r>
         <w:t xml:space="preserve">Selecteer </w:t>
       </w:r>
       <w:r>
         <w:t>start- en landingsbaan(en) automatisch of kies deze zelf.</w:t>
       </w:r>
-      <w:bookmarkEnd w:id="2"/>
+      <w:bookmarkEnd w:id="3"/>
       <w:r>
         <w:rPr>
           <w:noProof/>
@@ -468,7 +530,7 @@
                     </pic:cNvPicPr>
                   </pic:nvPicPr>
                   <pic:blipFill rotWithShape="1">
-                    <a:blip r:embed="rId8">
+                    <a:blip r:embed="rId9">
                       <a:extLst>
                         <a:ext uri="{28A0092B-C50C-407E-A947-70E740481C1C}">
                           <a14:useLocalDpi xmlns:a14="http://schemas.microsoft.com/office/drawing/2010/main" val="0"/>
@@ -549,7 +611,7 @@
                     </pic:cNvPicPr>
                   </pic:nvPicPr>
                   <pic:blipFill rotWithShape="1">
-                    <a:blip r:embed="rId9">
+                    <a:blip r:embed="rId10">
                       <a:extLst>
                         <a:ext uri="{28A0092B-C50C-407E-A947-70E740481C1C}">
                           <a14:useLocalDpi xmlns:a14="http://schemas.microsoft.com/office/drawing/2010/main" val="0"/>
@@ -619,7 +681,7 @@
           <w:numId w:val="1"/>
         </w:numPr>
       </w:pPr>
-      <w:bookmarkStart w:id="3" w:name="OLE_LINK4"/>
+      <w:bookmarkStart w:id="4" w:name="OLE_LINK4"/>
       <w:r>
         <w:t xml:space="preserve">Plak de </w:t>
       </w:r>
@@ -641,7 +703,7 @@
       <w:r>
         <w:t>.</w:t>
       </w:r>
-      <w:bookmarkEnd w:id="3"/>
+      <w:bookmarkEnd w:id="4"/>
       <w:r>
         <w:rPr>
           <w:noProof/>
@@ -665,7 +727,7 @@
                     </pic:cNvPicPr>
                   </pic:nvPicPr>
                   <pic:blipFill rotWithShape="1">
-                    <a:blip r:embed="rId10">
+                    <a:blip r:embed="rId11">
                       <a:extLst>
                         <a:ext uri="{28A0092B-C50C-407E-A947-70E740481C1C}">
                           <a14:useLocalDpi xmlns:a14="http://schemas.microsoft.com/office/drawing/2010/main" val="0"/>
@@ -730,8 +792,6 @@
         <w:lastRenderedPageBreak/>
         <w:t>Control</w:t>
       </w:r>
-      <w:bookmarkStart w:id="4" w:name="_GoBack"/>
-      <w:bookmarkEnd w:id="4"/>
       <w:r>
         <w:t>eer</w:t>
       </w:r>
@@ -761,7 +821,7 @@
                     </pic:cNvPicPr>
                   </pic:nvPicPr>
                   <pic:blipFill rotWithShape="1">
-                    <a:blip r:embed="rId11">
+                    <a:blip r:embed="rId12">
                       <a:extLst>
                         <a:ext uri="{28A0092B-C50C-407E-A947-70E740481C1C}">
                           <a14:useLocalDpi xmlns:a14="http://schemas.microsoft.com/office/drawing/2010/main" val="0"/>
@@ -850,7 +910,7 @@
                     </pic:cNvPicPr>
                   </pic:nvPicPr>
                   <pic:blipFill rotWithShape="1">
-                    <a:blip r:embed="rId12">
+                    <a:blip r:embed="rId13">
                       <a:extLst>
                         <a:ext uri="{28A0092B-C50C-407E-A947-70E740481C1C}">
                           <a14:useLocalDpi xmlns:a14="http://schemas.microsoft.com/office/drawing/2010/main" val="0"/>
@@ -954,7 +1014,7 @@
                     </pic:cNvPicPr>
                   </pic:nvPicPr>
                   <pic:blipFill rotWithShape="1">
-                    <a:blip r:embed="rId13">
+                    <a:blip r:embed="rId14">
                       <a:extLst>
                         <a:ext uri="{28A0092B-C50C-407E-A947-70E740481C1C}">
                           <a14:useLocalDpi xmlns:a14="http://schemas.microsoft.com/office/drawing/2010/main" val="0"/>
@@ -1029,7 +1089,7 @@
                     </pic:cNvPicPr>
                   </pic:nvPicPr>
                   <pic:blipFill rotWithShape="1">
-                    <a:blip r:embed="rId14">
+                    <a:blip r:embed="rId15">
                       <a:extLst>
                         <a:ext uri="{28A0092B-C50C-407E-A947-70E740481C1C}">
                           <a14:useLocalDpi xmlns:a14="http://schemas.microsoft.com/office/drawing/2010/main" val="0"/>
@@ -1110,7 +1170,7 @@
                     </pic:cNvPicPr>
                   </pic:nvPicPr>
                   <pic:blipFill rotWithShape="1">
-                    <a:blip r:embed="rId15">
+                    <a:blip r:embed="rId16">
                       <a:extLst>
                         <a:ext uri="{28A0092B-C50C-407E-A947-70E740481C1C}">
                           <a14:useLocalDpi xmlns:a14="http://schemas.microsoft.com/office/drawing/2010/main" val="0"/>
@@ -1185,7 +1245,7 @@
                     </pic:cNvPicPr>
                   </pic:nvPicPr>
                   <pic:blipFill rotWithShape="1">
-                    <a:blip r:embed="rId16">
+                    <a:blip r:embed="rId17">
                       <a:extLst>
                         <a:ext uri="{28A0092B-C50C-407E-A947-70E740481C1C}">
                           <a14:useLocalDpi xmlns:a14="http://schemas.microsoft.com/office/drawing/2010/main" val="0"/>
@@ -1266,7 +1326,7 @@
                     </pic:cNvPicPr>
                   </pic:nvPicPr>
                   <pic:blipFill rotWithShape="1">
-                    <a:blip r:embed="rId17">
+                    <a:blip r:embed="rId18">
                       <a:extLst>
                         <a:ext uri="{28A0092B-C50C-407E-A947-70E740481C1C}">
                           <a14:useLocalDpi xmlns:a14="http://schemas.microsoft.com/office/drawing/2010/main" val="0"/>
@@ -1341,7 +1401,7 @@
                     </pic:cNvPicPr>
                   </pic:nvPicPr>
                   <pic:blipFill rotWithShape="1">
-                    <a:blip r:embed="rId18">
+                    <a:blip r:embed="rId19">
                       <a:extLst>
                         <a:ext uri="{28A0092B-C50C-407E-A947-70E740481C1C}">
                           <a14:useLocalDpi xmlns:a14="http://schemas.microsoft.com/office/drawing/2010/main" val="0"/>
@@ -1419,7 +1479,7 @@
                     </pic:cNvPicPr>
                   </pic:nvPicPr>
                   <pic:blipFill rotWithShape="1">
-                    <a:blip r:embed="rId19">
+                    <a:blip r:embed="rId20">
                       <a:extLst>
                         <a:ext uri="{28A0092B-C50C-407E-A947-70E740481C1C}">
                           <a14:useLocalDpi xmlns:a14="http://schemas.microsoft.com/office/drawing/2010/main" val="0"/>
@@ -1495,7 +1555,7 @@
                     </pic:cNvPicPr>
                   </pic:nvPicPr>
                   <pic:blipFill rotWithShape="1">
-                    <a:blip r:embed="rId20">
+                    <a:blip r:embed="rId21">
                       <a:extLst>
                         <a:ext uri="{28A0092B-C50C-407E-A947-70E740481C1C}">
                           <a14:useLocalDpi xmlns:a14="http://schemas.microsoft.com/office/drawing/2010/main" val="0"/>
@@ -1561,7 +1621,7 @@
 
 <file path=word/numbering.xml><?xml version="1.0" encoding="utf-8"?>
 <w:numbering xmlns:wpc="http://schemas.microsoft.com/office/word/2010/wordprocessingCanvas" xmlns:mc="http://schemas.openxmlformats.org/markup-compatibility/2006" xmlns:o="urn:schemas-microsoft-com:office:office" xmlns:r="http://schemas.openxmlformats.org/officeDocument/2006/relationships" xmlns:m="http://schemas.openxmlformats.org/officeDocument/2006/math" xmlns:v="urn:schemas-microsoft-com:vml" xmlns:wp14="http://schemas.microsoft.com/office/word/2010/wordprocessingDrawing" xmlns:wp="http://schemas.openxmlformats.org/drawingml/2006/wordprocessingDrawing" xmlns:w10="urn:schemas-microsoft-com:office:word" xmlns:w="http://schemas.openxmlformats.org/wordprocessingml/2006/main" xmlns:w14="http://schemas.microsoft.com/office/word/2010/wordml" xmlns:w15="http://schemas.microsoft.com/office/word/2012/wordml" xmlns:wpg="http://schemas.microsoft.com/office/word/2010/wordprocessingGroup" xmlns:wpi="http://schemas.microsoft.com/office/word/2010/wordprocessingInk" xmlns:wne="http://schemas.microsoft.com/office/word/2006/wordml" xmlns:wps="http://schemas.microsoft.com/office/word/2010/wordprocessingShape" mc:Ignorable="w14 w15 wp14">
-  <w:abstractNum w:abstractNumId="0">
+  <w:abstractNum w:abstractNumId="0" w15:restartNumberingAfterBreak="0">
     <w:nsid w:val="03866644"/>
     <w:multiLevelType w:val="hybridMultilevel"/>
     <w:tmpl w:val="DD76A0DC"/>
@@ -1650,7 +1710,7 @@
       </w:pPr>
     </w:lvl>
   </w:abstractNum>
-  <w:abstractNum w:abstractNumId="1">
+  <w:abstractNum w:abstractNumId="1" w15:restartNumberingAfterBreak="0">
     <w:nsid w:val="61B82A1E"/>
     <w:multiLevelType w:val="hybridMultilevel"/>
     <w:tmpl w:val="0C068276"/>
@@ -1739,7 +1799,7 @@
       </w:pPr>
     </w:lvl>
   </w:abstractNum>
-  <w:abstractNum w:abstractNumId="2">
+  <w:abstractNum w:abstractNumId="2" w15:restartNumberingAfterBreak="0">
     <w:nsid w:val="6BB95AA9"/>
     <w:multiLevelType w:val="hybridMultilevel"/>
     <w:tmpl w:val="3F9A4C1A"/>
@@ -2575,4 +2635,16 @@
     </a:ext>
   </a:extLst>
 </a:theme>
+</file>
+
+<file path=customXml/item1.xml><?xml version="1.0" encoding="utf-8"?>
+<b:Sources xmlns:b="http://schemas.openxmlformats.org/officeDocument/2006/bibliography" xmlns="http://schemas.openxmlformats.org/officeDocument/2006/bibliography" SelectedStyle="\APASixthEditionOfficeOnline.xsl" StyleName="APA" Version="6"/>
+</file>
+
+<file path=customXml/itemProps1.xml><?xml version="1.0" encoding="utf-8"?>
+<ds:datastoreItem xmlns:ds="http://schemas.openxmlformats.org/officeDocument/2006/customXml" ds:itemID="{18B84867-629C-4063-B8E7-AEE84D4E56B0}">
+  <ds:schemaRefs>
+    <ds:schemaRef ds:uri="http://schemas.openxmlformats.org/officeDocument/2006/bibliography"/>
+  </ds:schemaRefs>
+</ds:datastoreItem>
 </file>
</xml_diff>

<commit_message>
* Changed main runway to main landing runway for single runway operations for Schiphol (EHAM). + Adds shortcut for ATC Operational Information manual. + Adds shortcut for v2 manual.
</commit_message>
<xml_diff>
--- a/Handleidingen/Handleiding Dutch VACC ATIS Generator v2/Handleiding Dutch VACC ATIS Generator v2.docx
+++ b/Handleidingen/Handleiding Dutch VACC ATIS Generator v2/Handleiding Dutch VACC ATIS Generator v2.docx
@@ -222,8 +222,6 @@
       <w:r>
         <w:t xml:space="preserve">afspelen. </w:t>
       </w:r>
-      <w:bookmarkStart w:id="0" w:name="_GoBack"/>
-      <w:bookmarkEnd w:id="0"/>
     </w:p>
     <w:p/>
     <w:p>
@@ -335,11 +333,11 @@
           <w:numId w:val="1"/>
         </w:numPr>
       </w:pPr>
-      <w:bookmarkStart w:id="1" w:name="OLE_LINK1"/>
+      <w:bookmarkStart w:id="0" w:name="OLE_LINK1"/>
       <w:r>
         <w:t>“Get” de laatste METAR.</w:t>
       </w:r>
-      <w:bookmarkEnd w:id="1"/>
+      <w:bookmarkEnd w:id="0"/>
       <w:r>
         <w:rPr>
           <w:noProof/>
@@ -418,12 +416,12 @@
           <w:numId w:val="1"/>
         </w:numPr>
       </w:pPr>
-      <w:bookmarkStart w:id="2" w:name="OLE_LINK2"/>
+      <w:bookmarkStart w:id="1" w:name="OLE_LINK2"/>
       <w:r>
         <w:lastRenderedPageBreak/>
         <w:t>“Process” de METAR</w:t>
       </w:r>
-      <w:bookmarkEnd w:id="2"/>
+      <w:bookmarkEnd w:id="1"/>
       <w:r>
         <w:t>.</w:t>
       </w:r>
@@ -499,14 +497,14 @@
           <w:numId w:val="1"/>
         </w:numPr>
       </w:pPr>
-      <w:bookmarkStart w:id="3" w:name="OLE_LINK3"/>
+      <w:bookmarkStart w:id="2" w:name="OLE_LINK3"/>
       <w:r>
         <w:t xml:space="preserve">Selecteer </w:t>
       </w:r>
       <w:r>
         <w:t>start- en landingsbaan(en) automatisch of kies deze zelf.</w:t>
       </w:r>
-      <w:bookmarkEnd w:id="3"/>
+      <w:bookmarkEnd w:id="2"/>
       <w:r>
         <w:rPr>
           <w:noProof/>
@@ -681,7 +679,7 @@
           <w:numId w:val="1"/>
         </w:numPr>
       </w:pPr>
-      <w:bookmarkStart w:id="4" w:name="OLE_LINK4"/>
+      <w:bookmarkStart w:id="3" w:name="OLE_LINK4"/>
       <w:r>
         <w:t xml:space="preserve">Plak de </w:t>
       </w:r>
@@ -703,7 +701,7 @@
       <w:r>
         <w:t>.</w:t>
       </w:r>
-      <w:bookmarkEnd w:id="4"/>
+      <w:bookmarkEnd w:id="3"/>
       <w:r>
         <w:rPr>
           <w:noProof/>
@@ -777,7 +775,15 @@
         </w:numPr>
       </w:pPr>
       <w:r>
-        <w:t>Voer de correcte ICAO bij “ATIS airpot” in en klik op “Connect ATIS”.</w:t>
+        <w:t>Voer de correcte ICAO bij “ATIS airpo</w:t>
+      </w:r>
+      <w:r>
+        <w:t>r</w:t>
+      </w:r>
+      <w:bookmarkStart w:id="4" w:name="_GoBack"/>
+      <w:bookmarkEnd w:id="4"/>
+      <w:r>
+        <w:t>t” in en klik op “Connect ATIS”.</w:t>
       </w:r>
     </w:p>
     <w:p>
@@ -2642,7 +2648,7 @@
 </file>
 
 <file path=customXml/itemProps1.xml><?xml version="1.0" encoding="utf-8"?>
-<ds:datastoreItem xmlns:ds="http://schemas.openxmlformats.org/officeDocument/2006/customXml" ds:itemID="{18B84867-629C-4063-B8E7-AEE84D4E56B0}">
+<ds:datastoreItem xmlns:ds="http://schemas.openxmlformats.org/officeDocument/2006/customXml" ds:itemID="{8BB871F3-03AE-477F-8EB2-956CE20A7BB9}">
   <ds:schemaRefs>
     <ds:schemaRef ds:uri="http://schemas.openxmlformats.org/officeDocument/2006/bibliography"/>
   </ds:schemaRefs>

</xml_diff>